<commit_message>
Se agrega README.md y CONCLUSIONES.md
</commit_message>
<xml_diff>
--- a/Ejercicios performance/InformeResultados.docx
+++ b/Ejercicios performance/InformeResultados.docx
@@ -4,62 +4,107 @@
   <w:body>
     <w:p>
       <w:pPr>
-        <w:rPr>
-          <w:b/>
-          <w:bCs/>
-        </w:rPr>
-      </w:pPr>
-      <w:r>
-        <w:rPr>
-          <w:b/>
-          <w:bCs/>
+        <w:jc w:val="center"/>
+        <w:rPr>
+          <w:b/>
+          <w:bCs/>
+          <w:sz w:val="24"/>
+          <w:szCs w:val="24"/>
+        </w:rPr>
+      </w:pPr>
+      <w:r>
+        <w:rPr>
+          <w:b/>
+          <w:bCs/>
+          <w:sz w:val="24"/>
+          <w:szCs w:val="24"/>
         </w:rPr>
         <w:t>Hallazgo</w:t>
+      </w:r>
+      <w:r>
+        <w:rPr>
+          <w:b/>
+          <w:bCs/>
+          <w:sz w:val="24"/>
+          <w:szCs w:val="24"/>
+        </w:rPr>
+        <w:t>s</w:t>
       </w:r>
     </w:p>
     <w:p>
-      <w:r>
-        <w:t>Tasa de Éxito</w:t>
+      <w:pPr>
+        <w:rPr>
+          <w:sz w:val="24"/>
+          <w:szCs w:val="24"/>
+        </w:rPr>
+      </w:pPr>
+      <w:r>
+        <w:rPr>
+          <w:b/>
+          <w:bCs/>
+          <w:sz w:val="24"/>
+          <w:szCs w:val="24"/>
+        </w:rPr>
+        <w:t>Tasa de Éxito:</w:t>
+      </w:r>
+      <w:r>
+        <w:rPr>
+          <w:sz w:val="24"/>
+          <w:szCs w:val="24"/>
+        </w:rPr>
+        <w:t xml:space="preserve"> </w:t>
+      </w:r>
+      <w:r>
+        <w:rPr>
+          <w:sz w:val="24"/>
+          <w:szCs w:val="24"/>
+        </w:rPr>
+        <w:t xml:space="preserve">Se obtuvo un </w:t>
+      </w:r>
+      <w:r>
+        <w:rPr>
+          <w:sz w:val="24"/>
+          <w:szCs w:val="24"/>
+        </w:rPr>
+        <w:t>97% éxito</w:t>
+      </w:r>
+      <w:r>
+        <w:rPr>
+          <w:sz w:val="24"/>
+          <w:szCs w:val="24"/>
+        </w:rPr>
+        <w:t xml:space="preserve">. </w:t>
+      </w:r>
+      <w:r>
+        <w:rPr>
+          <w:sz w:val="24"/>
+          <w:szCs w:val="24"/>
+        </w:rPr>
+        <w:t>Esto refleja una alta confiabilidad del sistema</w:t>
+      </w:r>
+      <w:r>
+        <w:rPr>
+          <w:sz w:val="24"/>
+          <w:szCs w:val="24"/>
+        </w:rPr>
+        <w:t>.</w:t>
       </w:r>
     </w:p>
     <w:p>
-      <w:r>
-        <w:rPr>
-          <w:b/>
-          <w:bCs/>
-        </w:rPr>
-        <w:t>Transacciones Balance</w:t>
-      </w:r>
-      <w:r>
-        <w:t>: 97% éxito</w:t>
-      </w:r>
-    </w:p>
-    <w:p>
-      <w:r>
-        <w:t>Esto refleja una alta confiabilidad del sistema</w:t>
-      </w:r>
-      <w:r>
-        <w:t>.</w:t>
-      </w:r>
-    </w:p>
-    <w:p>
-      <w:pPr>
-        <w:rPr>
-          <w:rFonts w:ascii="Segoe UI Emoji" w:hAnsi="Segoe UI Emoji" w:cs="Segoe UI Emoji"/>
-        </w:rPr>
-      </w:pPr>
-    </w:p>
-    <w:p>
-      <w:pPr>
-        <w:rPr>
-          <w:b/>
-          <w:bCs/>
-        </w:rPr>
-      </w:pPr>
-      <w:r>
-        <w:rPr>
-          <w:b/>
-          <w:bCs/>
+      <w:pPr>
+        <w:rPr>
+          <w:b/>
+          <w:bCs/>
+          <w:sz w:val="24"/>
+          <w:szCs w:val="24"/>
+        </w:rPr>
+      </w:pPr>
+      <w:r>
+        <w:rPr>
+          <w:b/>
+          <w:bCs/>
+          <w:sz w:val="24"/>
+          <w:szCs w:val="24"/>
         </w:rPr>
         <w:t>Transferencia de Datos</w:t>
       </w:r>
@@ -70,25 +115,56 @@
           <w:ilvl w:val="0"/>
           <w:numId w:val="2"/>
         </w:numPr>
-      </w:pPr>
-      <w:r>
-        <w:rPr>
-          <w:b/>
-          <w:bCs/>
-        </w:rPr>
-        <w:t xml:space="preserve">Data </w:t>
-      </w:r>
-      <w:proofErr w:type="spellStart"/>
-      <w:r>
-        <w:rPr>
-          <w:b/>
-          <w:bCs/>
-        </w:rPr>
-        <w:t>Received</w:t>
-      </w:r>
-      <w:proofErr w:type="spellEnd"/>
-      <w:r>
-        <w:t>: 88.2 MB/s promedio, con picos de hasta 882 MB/s.</w:t>
+        <w:rPr>
+          <w:sz w:val="24"/>
+          <w:szCs w:val="24"/>
+        </w:rPr>
+      </w:pPr>
+      <w:r>
+        <w:rPr>
+          <w:b/>
+          <w:bCs/>
+          <w:sz w:val="24"/>
+          <w:szCs w:val="24"/>
+        </w:rPr>
+        <w:t>Da</w:t>
+      </w:r>
+      <w:r>
+        <w:rPr>
+          <w:b/>
+          <w:bCs/>
+          <w:sz w:val="24"/>
+          <w:szCs w:val="24"/>
+        </w:rPr>
+        <w:t>tos recibidos</w:t>
+      </w:r>
+      <w:r>
+        <w:rPr>
+          <w:sz w:val="24"/>
+          <w:szCs w:val="24"/>
+        </w:rPr>
+        <w:t>: 8</w:t>
+      </w:r>
+      <w:r>
+        <w:rPr>
+          <w:sz w:val="24"/>
+          <w:szCs w:val="24"/>
+        </w:rPr>
+        <w:t>4</w:t>
+      </w:r>
+      <w:r>
+        <w:rPr>
+          <w:sz w:val="24"/>
+          <w:szCs w:val="24"/>
+        </w:rPr>
+        <w:t>2 M</w:t>
+      </w:r>
+      <w:r>
+        <w:rPr>
+          <w:sz w:val="24"/>
+          <w:szCs w:val="24"/>
+        </w:rPr>
+        <w:t>B.</w:t>
       </w:r>
     </w:p>
     <w:p>
@@ -97,11 +173,17 @@
           <w:ilvl w:val="0"/>
           <w:numId w:val="2"/>
         </w:numPr>
-      </w:pPr>
-      <w:r>
-        <w:rPr>
-          <w:b/>
-          <w:bCs/>
+        <w:rPr>
+          <w:sz w:val="24"/>
+          <w:szCs w:val="24"/>
+        </w:rPr>
+      </w:pPr>
+      <w:r>
+        <w:rPr>
+          <w:b/>
+          <w:bCs/>
+          <w:sz w:val="24"/>
+          <w:szCs w:val="24"/>
         </w:rPr>
         <w:t xml:space="preserve">Data </w:t>
       </w:r>
@@ -110,84 +192,168 @@
         <w:rPr>
           <w:b/>
           <w:bCs/>
+          <w:sz w:val="24"/>
+          <w:szCs w:val="24"/>
         </w:rPr>
         <w:t>Sent</w:t>
       </w:r>
       <w:proofErr w:type="spellEnd"/>
       <w:r>
-        <w:t>: 16.8 KB/s constante.</w:t>
+        <w:rPr>
+          <w:sz w:val="24"/>
+          <w:szCs w:val="24"/>
+        </w:rPr>
+        <w:t xml:space="preserve">: </w:t>
+      </w:r>
+      <w:r>
+        <w:rPr>
+          <w:sz w:val="24"/>
+          <w:szCs w:val="24"/>
+        </w:rPr>
+        <w:t>588</w:t>
+      </w:r>
+      <w:r>
+        <w:rPr>
+          <w:sz w:val="24"/>
+          <w:szCs w:val="24"/>
+        </w:rPr>
+        <w:t xml:space="preserve"> </w:t>
+      </w:r>
+      <w:r>
+        <w:rPr>
+          <w:sz w:val="24"/>
+          <w:szCs w:val="24"/>
+        </w:rPr>
+        <w:t>MB</w:t>
+      </w:r>
+      <w:r>
+        <w:rPr>
+          <w:sz w:val="24"/>
+          <w:szCs w:val="24"/>
+        </w:rPr>
+        <w:t>.</w:t>
       </w:r>
     </w:p>
     <w:p>
-      <w:r>
-        <w:t xml:space="preserve">El sistema maneja grandes volúmenes de entrada, pero envía respuestas ligeras. La variabilidad en </w:t>
-      </w:r>
-      <w:r>
-        <w:t>la recepción</w:t>
-      </w:r>
-      <w:r>
-        <w:t xml:space="preserve"> sugiere momentos de saturación o fluctuaciones en la red.</w:t>
+      <w:pPr>
+        <w:ind w:left="360"/>
+        <w:rPr>
+          <w:sz w:val="24"/>
+          <w:szCs w:val="24"/>
+        </w:rPr>
+      </w:pPr>
+      <w:r>
+        <w:rPr>
+          <w:sz w:val="24"/>
+          <w:szCs w:val="24"/>
+        </w:rPr>
+        <w:t xml:space="preserve">Esto indica que el sistema está recibiendo más información de la que envía, lo cual es </w:t>
+      </w:r>
+      <w:r>
+        <w:rPr>
+          <w:sz w:val="24"/>
+          <w:szCs w:val="24"/>
+        </w:rPr>
+        <w:t xml:space="preserve">significa que </w:t>
+      </w:r>
+      <w:r>
+        <w:rPr>
+          <w:sz w:val="24"/>
+          <w:szCs w:val="24"/>
+        </w:rPr>
+        <w:t>el cliente solicita grandes volúmenes de y el servidor responde con contenido más compacto o estructurado.</w:t>
+      </w:r>
+      <w:r>
+        <w:rPr>
+          <w:sz w:val="24"/>
+          <w:szCs w:val="24"/>
+        </w:rPr>
+        <w:t xml:space="preserve"> La diferencia entre la data enviada y recibida indica que la recepción es probable que tuviera momentos de saturación o fluctuaciones en la red.</w:t>
       </w:r>
     </w:p>
     <w:p>
       <w:pPr>
         <w:rPr>
-          <w:rFonts w:ascii="Segoe UI Emoji" w:hAnsi="Segoe UI Emoji" w:cs="Segoe UI Emoji"/>
-        </w:rPr>
-      </w:pPr>
+          <w:sz w:val="24"/>
+          <w:szCs w:val="24"/>
+        </w:rPr>
+      </w:pPr>
+      <w:r>
+        <w:rPr>
+          <w:b/>
+          <w:bCs/>
+          <w:sz w:val="24"/>
+          <w:szCs w:val="24"/>
+        </w:rPr>
+        <w:t xml:space="preserve"> Tiempos de Bloqueo</w:t>
+      </w:r>
+      <w:r>
+        <w:rPr>
+          <w:sz w:val="24"/>
+          <w:szCs w:val="24"/>
+        </w:rPr>
+        <w:t xml:space="preserve"> </w:t>
+      </w:r>
+      <w:r>
+        <w:rPr>
+          <w:b/>
+          <w:bCs/>
+          <w:sz w:val="24"/>
+          <w:szCs w:val="24"/>
+        </w:rPr>
+        <w:t>(</w:t>
+      </w:r>
+      <w:proofErr w:type="spellStart"/>
+      <w:r>
+        <w:rPr>
+          <w:b/>
+          <w:bCs/>
+          <w:sz w:val="24"/>
+          <w:szCs w:val="24"/>
+        </w:rPr>
+        <w:t>http_req_blocked</w:t>
+      </w:r>
+      <w:proofErr w:type="spellEnd"/>
+      <w:r>
+        <w:rPr>
+          <w:b/>
+          <w:bCs/>
+          <w:sz w:val="24"/>
+          <w:szCs w:val="24"/>
+        </w:rPr>
+        <w:t>)</w:t>
+      </w:r>
     </w:p>
     <w:p>
-      <w:r>
-        <w:rPr>
-          <w:b/>
-          <w:bCs/>
-        </w:rPr>
-        <w:t xml:space="preserve"> Tiempos de Bloqueo</w:t>
-      </w:r>
-      <w:r>
-        <w:t xml:space="preserve"> </w:t>
-      </w:r>
-      <w:r>
-        <w:rPr>
-          <w:b/>
-          <w:bCs/>
-        </w:rPr>
-        <w:t>(</w:t>
-      </w:r>
-      <w:proofErr w:type="spellStart"/>
-      <w:r>
-        <w:rPr>
-          <w:b/>
-          <w:bCs/>
-        </w:rPr>
-        <w:t>http_req_blocked</w:t>
-      </w:r>
-      <w:proofErr w:type="spellEnd"/>
-      <w:r>
-        <w:rPr>
-          <w:b/>
-          <w:bCs/>
-        </w:rPr>
-        <w:t>)</w:t>
+      <w:pPr>
+        <w:rPr>
+          <w:sz w:val="24"/>
+          <w:szCs w:val="24"/>
+        </w:rPr>
+      </w:pPr>
+      <w:r>
+        <w:rPr>
+          <w:sz w:val="24"/>
+          <w:szCs w:val="24"/>
+        </w:rPr>
+        <w:t>El sistema responde de forma ágil, con tiempos de espera insignificantes antes de procesar solicitudes.</w:t>
       </w:r>
     </w:p>
     <w:p>
-      <w:r>
-        <w:t>El sistema responde de forma ágil, con tiempos de espera insignificantes antes de procesar solicitudes.</w:t>
-      </w:r>
-    </w:p>
-    <w:p/>
-    <w:p>
-      <w:pPr>
-        <w:rPr>
-          <w:b/>
-          <w:bCs/>
-        </w:rPr>
-      </w:pPr>
-      <w:r>
-        <w:rPr>
-          <w:b/>
-          <w:bCs/>
+      <w:pPr>
+        <w:rPr>
+          <w:b/>
+          <w:bCs/>
+          <w:sz w:val="24"/>
+          <w:szCs w:val="24"/>
+        </w:rPr>
+      </w:pPr>
+      <w:r>
+        <w:rPr>
+          <w:b/>
+          <w:bCs/>
+          <w:sz w:val="24"/>
+          <w:szCs w:val="24"/>
         </w:rPr>
         <w:t xml:space="preserve">Análisis del </w:t>
       </w:r>
@@ -195,6 +361,8 @@
         <w:rPr>
           <w:b/>
           <w:bCs/>
+          <w:sz w:val="24"/>
+          <w:szCs w:val="24"/>
         </w:rPr>
         <w:t>Diagrama Relación</w:t>
       </w:r>
@@ -202,6 +370,8 @@
         <w:rPr>
           <w:b/>
           <w:bCs/>
+          <w:sz w:val="24"/>
+          <w:szCs w:val="24"/>
         </w:rPr>
         <w:t xml:space="preserve"> </w:t>
       </w:r>
@@ -210,6 +380,8 @@
         <w:rPr>
           <w:b/>
           <w:bCs/>
+          <w:sz w:val="24"/>
+          <w:szCs w:val="24"/>
         </w:rPr>
         <w:t>VUs</w:t>
       </w:r>
@@ -218,6 +390,8 @@
         <w:rPr>
           <w:b/>
           <w:bCs/>
+          <w:sz w:val="24"/>
+          <w:szCs w:val="24"/>
         </w:rPr>
         <w:t xml:space="preserve"> vs </w:t>
       </w:r>
@@ -226,6 +400,8 @@
         <w:rPr>
           <w:b/>
           <w:bCs/>
+          <w:sz w:val="24"/>
+          <w:szCs w:val="24"/>
         </w:rPr>
         <w:t>http_reqs</w:t>
       </w:r>
@@ -237,11 +413,17 @@
           <w:ilvl w:val="0"/>
           <w:numId w:val="4"/>
         </w:numPr>
-      </w:pPr>
-      <w:r>
-        <w:rPr>
-          <w:b/>
-          <w:bCs/>
+        <w:rPr>
+          <w:sz w:val="24"/>
+          <w:szCs w:val="24"/>
+        </w:rPr>
+      </w:pPr>
+      <w:r>
+        <w:rPr>
+          <w:b/>
+          <w:bCs/>
+          <w:sz w:val="24"/>
+          <w:szCs w:val="24"/>
         </w:rPr>
         <w:t>Usuarios virtuales (</w:t>
       </w:r>
@@ -250,6 +432,8 @@
         <w:rPr>
           <w:b/>
           <w:bCs/>
+          <w:sz w:val="24"/>
+          <w:szCs w:val="24"/>
         </w:rPr>
         <w:t>VUs</w:t>
       </w:r>
@@ -258,13 +442,37 @@
         <w:rPr>
           <w:b/>
           <w:bCs/>
+          <w:sz w:val="24"/>
+          <w:szCs w:val="24"/>
         </w:rPr>
         <w:t>)</w:t>
       </w:r>
       <w:r>
-        <w:t>: hasta 1</w:t>
-      </w:r>
-      <w:r>
+        <w:rPr>
+          <w:sz w:val="24"/>
+          <w:szCs w:val="24"/>
+        </w:rPr>
+        <w:t xml:space="preserve">: </w:t>
+      </w:r>
+      <w:r>
+        <w:rPr>
+          <w:sz w:val="24"/>
+          <w:szCs w:val="24"/>
+        </w:rPr>
+        <w:t>Hasta</w:t>
+      </w:r>
+      <w:r>
+        <w:rPr>
+          <w:sz w:val="24"/>
+          <w:szCs w:val="24"/>
+        </w:rPr>
+        <w:t xml:space="preserve"> 1</w:t>
+      </w:r>
+      <w:r>
+        <w:rPr>
+          <w:sz w:val="24"/>
+          <w:szCs w:val="24"/>
+        </w:rPr>
         <w:t>40</w:t>
       </w:r>
     </w:p>
@@ -274,11 +482,17 @@
           <w:ilvl w:val="0"/>
           <w:numId w:val="4"/>
         </w:numPr>
-      </w:pPr>
-      <w:r>
-        <w:rPr>
-          <w:b/>
-          <w:bCs/>
+        <w:rPr>
+          <w:sz w:val="24"/>
+          <w:szCs w:val="24"/>
+        </w:rPr>
+      </w:pPr>
+      <w:r>
+        <w:rPr>
+          <w:b/>
+          <w:bCs/>
+          <w:sz w:val="24"/>
+          <w:szCs w:val="24"/>
         </w:rPr>
         <w:t>Peticiones por segundo (</w:t>
       </w:r>
@@ -287,6 +501,8 @@
         <w:rPr>
           <w:b/>
           <w:bCs/>
+          <w:sz w:val="24"/>
+          <w:szCs w:val="24"/>
         </w:rPr>
         <w:t>http_reqs</w:t>
       </w:r>
@@ -295,32 +511,88 @@
         <w:rPr>
           <w:b/>
           <w:bCs/>
+          <w:sz w:val="24"/>
+          <w:szCs w:val="24"/>
         </w:rPr>
         <w:t>)</w:t>
       </w:r>
       <w:r>
-        <w:t>: hasta 100</w:t>
-      </w:r>
-      <w:r>
+        <w:rPr>
+          <w:sz w:val="24"/>
+          <w:szCs w:val="24"/>
+        </w:rPr>
+        <w:t xml:space="preserve">: </w:t>
+      </w:r>
+      <w:r>
+        <w:rPr>
+          <w:sz w:val="24"/>
+          <w:szCs w:val="24"/>
+        </w:rPr>
+        <w:t>Hasta</w:t>
+      </w:r>
+      <w:r>
+        <w:rPr>
+          <w:sz w:val="24"/>
+          <w:szCs w:val="24"/>
+        </w:rPr>
+        <w:t xml:space="preserve"> 100</w:t>
+      </w:r>
+      <w:r>
+        <w:rPr>
+          <w:sz w:val="24"/>
+          <w:szCs w:val="24"/>
+        </w:rPr>
         <w:t xml:space="preserve"> peticiones</w:t>
+      </w:r>
+      <w:r>
+        <w:rPr>
+          <w:sz w:val="24"/>
+          <w:szCs w:val="24"/>
+        </w:rPr>
+        <w:t xml:space="preserve"> </w:t>
       </w:r>
     </w:p>
     <w:p>
-      <w:r>
+      <w:pPr>
+        <w:ind w:left="360"/>
+        <w:rPr>
+          <w:sz w:val="24"/>
+          <w:szCs w:val="24"/>
+        </w:rPr>
+      </w:pPr>
+      <w:r>
+        <w:rPr>
+          <w:sz w:val="24"/>
+          <w:szCs w:val="24"/>
+        </w:rPr>
         <w:t>Existe una correlación directa entre el número de usuarios virtuales y el número de peticiones por segundo. Esto indica que el sistema escala de forma lineal bajo carga, sin evidencia de saturación o degradación significativa en ese intervalo.</w:t>
       </w:r>
     </w:p>
     <w:p>
       <w:pPr>
-        <w:rPr>
-          <w:b/>
-          <w:bCs/>
-        </w:rPr>
-      </w:pPr>
-      <w:r>
-        <w:rPr>
-          <w:b/>
-          <w:bCs/>
+        <w:ind w:left="360"/>
+        <w:rPr>
+          <w:sz w:val="24"/>
+          <w:szCs w:val="24"/>
+        </w:rPr>
+      </w:pPr>
+    </w:p>
+    <w:p>
+      <w:pPr>
+        <w:jc w:val="center"/>
+        <w:rPr>
+          <w:b/>
+          <w:bCs/>
+          <w:sz w:val="24"/>
+          <w:szCs w:val="24"/>
+        </w:rPr>
+      </w:pPr>
+      <w:r>
+        <w:rPr>
+          <w:b/>
+          <w:bCs/>
+          <w:sz w:val="24"/>
+          <w:szCs w:val="24"/>
         </w:rPr>
         <w:t>Conclusiones</w:t>
       </w:r>
@@ -331,18 +603,32 @@
           <w:ilvl w:val="0"/>
           <w:numId w:val="6"/>
         </w:numPr>
-      </w:pPr>
-      <w:r>
+        <w:rPr>
+          <w:sz w:val="24"/>
+          <w:szCs w:val="24"/>
+        </w:rPr>
+      </w:pPr>
+      <w:r>
+        <w:rPr>
+          <w:sz w:val="24"/>
+          <w:szCs w:val="24"/>
+        </w:rPr>
         <w:t xml:space="preserve">El sistema presenta </w:t>
       </w:r>
       <w:r>
         <w:rPr>
           <w:b/>
           <w:bCs/>
+          <w:sz w:val="24"/>
+          <w:szCs w:val="24"/>
         </w:rPr>
         <w:t>alta disponibilidad y rendimiento</w:t>
       </w:r>
       <w:r>
+        <w:rPr>
+          <w:sz w:val="24"/>
+          <w:szCs w:val="24"/>
+        </w:rPr>
         <w:t>, con tasas de éxito superiores al 97%.</w:t>
       </w:r>
     </w:p>
@@ -352,18 +638,32 @@
           <w:ilvl w:val="0"/>
           <w:numId w:val="6"/>
         </w:numPr>
-      </w:pPr>
-      <w:r>
+        <w:rPr>
+          <w:sz w:val="24"/>
+          <w:szCs w:val="24"/>
+        </w:rPr>
+      </w:pPr>
+      <w:r>
+        <w:rPr>
+          <w:sz w:val="24"/>
+          <w:szCs w:val="24"/>
+        </w:rPr>
         <w:t xml:space="preserve">La </w:t>
       </w:r>
       <w:r>
         <w:rPr>
           <w:b/>
           <w:bCs/>
+          <w:sz w:val="24"/>
+          <w:szCs w:val="24"/>
         </w:rPr>
         <w:t>transferencia de datos</w:t>
       </w:r>
       <w:r>
+        <w:rPr>
+          <w:sz w:val="24"/>
+          <w:szCs w:val="24"/>
+        </w:rPr>
         <w:t xml:space="preserve"> es eficiente, aunque se recomienda monitorear los picos de entrada para evitar cuellos de botella.</w:t>
       </w:r>
     </w:p>
@@ -373,18 +673,32 @@
           <w:ilvl w:val="0"/>
           <w:numId w:val="6"/>
         </w:numPr>
-      </w:pPr>
-      <w:r>
+        <w:rPr>
+          <w:sz w:val="24"/>
+          <w:szCs w:val="24"/>
+        </w:rPr>
+      </w:pPr>
+      <w:r>
+        <w:rPr>
+          <w:sz w:val="24"/>
+          <w:szCs w:val="24"/>
+        </w:rPr>
         <w:t xml:space="preserve">La </w:t>
       </w:r>
       <w:r>
         <w:rPr>
           <w:b/>
           <w:bCs/>
+          <w:sz w:val="24"/>
+          <w:szCs w:val="24"/>
         </w:rPr>
         <w:t>latencia de bloqueo</w:t>
       </w:r>
       <w:r>
+        <w:rPr>
+          <w:sz w:val="24"/>
+          <w:szCs w:val="24"/>
+        </w:rPr>
         <w:t xml:space="preserve"> es mínima, lo que sugiere una arquitectura bien optimizada.</w:t>
       </w:r>
     </w:p>
@@ -394,32 +708,60 @@
           <w:ilvl w:val="0"/>
           <w:numId w:val="6"/>
         </w:numPr>
-      </w:pPr>
-      <w:r>
+        <w:rPr>
+          <w:sz w:val="24"/>
+          <w:szCs w:val="24"/>
+        </w:rPr>
+      </w:pPr>
+      <w:r>
+        <w:rPr>
+          <w:sz w:val="24"/>
+          <w:szCs w:val="24"/>
+        </w:rPr>
         <w:t xml:space="preserve">El </w:t>
       </w:r>
       <w:r>
         <w:rPr>
           <w:b/>
           <w:bCs/>
+          <w:sz w:val="24"/>
+          <w:szCs w:val="24"/>
         </w:rPr>
         <w:t>comportamiento escalable</w:t>
       </w:r>
       <w:r>
+        <w:rPr>
+          <w:sz w:val="24"/>
+          <w:szCs w:val="24"/>
+        </w:rPr>
         <w:t xml:space="preserve"> del sistema frente al aumento de usuarios virtuales es positivo, sin pérdida de rendimiento aparente.</w:t>
       </w:r>
     </w:p>
     <w:p>
       <w:pPr>
-        <w:rPr>
-          <w:b/>
-          <w:bCs/>
-        </w:rPr>
-      </w:pPr>
-      <w:r>
-        <w:rPr>
-          <w:b/>
-          <w:bCs/>
+        <w:ind w:left="720"/>
+        <w:rPr>
+          <w:sz w:val="24"/>
+          <w:szCs w:val="24"/>
+        </w:rPr>
+      </w:pPr>
+    </w:p>
+    <w:p>
+      <w:pPr>
+        <w:jc w:val="center"/>
+        <w:rPr>
+          <w:b/>
+          <w:bCs/>
+          <w:sz w:val="24"/>
+          <w:szCs w:val="24"/>
+        </w:rPr>
+      </w:pPr>
+      <w:r>
+        <w:rPr>
+          <w:b/>
+          <w:bCs/>
+          <w:sz w:val="24"/>
+          <w:szCs w:val="24"/>
         </w:rPr>
         <w:t>Recomendaciones</w:t>
       </w:r>
@@ -430,18 +772,33 @@
           <w:ilvl w:val="0"/>
           <w:numId w:val="7"/>
         </w:numPr>
-      </w:pPr>
-      <w:r>
+        <w:rPr>
+          <w:sz w:val="24"/>
+          <w:szCs w:val="24"/>
+        </w:rPr>
+      </w:pPr>
+      <w:r>
+        <w:rPr>
+          <w:sz w:val="24"/>
+          <w:szCs w:val="24"/>
+        </w:rPr>
+        <w:lastRenderedPageBreak/>
         <w:t xml:space="preserve"> </w:t>
       </w:r>
       <w:r>
         <w:rPr>
           <w:b/>
           <w:bCs/>
+          <w:sz w:val="24"/>
+          <w:szCs w:val="24"/>
         </w:rPr>
         <w:t>Investigar los errores</w:t>
       </w:r>
       <w:r>
+        <w:rPr>
+          <w:sz w:val="24"/>
+          <w:szCs w:val="24"/>
+        </w:rPr>
         <w:t xml:space="preserve"> del 3% para identificar causas comunes.</w:t>
       </w:r>
     </w:p>
@@ -451,19 +808,32 @@
           <w:ilvl w:val="0"/>
           <w:numId w:val="7"/>
         </w:numPr>
-      </w:pPr>
-      <w:r>
-        <w:lastRenderedPageBreak/>
+        <w:rPr>
+          <w:sz w:val="24"/>
+          <w:szCs w:val="24"/>
+        </w:rPr>
+      </w:pPr>
+      <w:r>
+        <w:rPr>
+          <w:sz w:val="24"/>
+          <w:szCs w:val="24"/>
+        </w:rPr>
         <w:t xml:space="preserve"> </w:t>
       </w:r>
       <w:r>
         <w:rPr>
           <w:b/>
           <w:bCs/>
+          <w:sz w:val="24"/>
+          <w:szCs w:val="24"/>
         </w:rPr>
         <w:t>Monitorear los picos de transferencia</w:t>
       </w:r>
       <w:r>
+        <w:rPr>
+          <w:sz w:val="24"/>
+          <w:szCs w:val="24"/>
+        </w:rPr>
         <w:t xml:space="preserve"> para detectar posibles saturaciones.</w:t>
       </w:r>
     </w:p>
@@ -473,21 +843,39 @@
           <w:ilvl w:val="0"/>
           <w:numId w:val="7"/>
         </w:numPr>
-      </w:pPr>
-      <w:r>
-        <w:rPr>
-          <w:b/>
-          <w:bCs/>
+        <w:rPr>
+          <w:sz w:val="24"/>
+          <w:szCs w:val="24"/>
+        </w:rPr>
+      </w:pPr>
+      <w:r>
+        <w:rPr>
+          <w:b/>
+          <w:bCs/>
+          <w:sz w:val="24"/>
+          <w:szCs w:val="24"/>
         </w:rPr>
         <w:t>Documentar configuraciones</w:t>
       </w:r>
       <w:r>
+        <w:rPr>
+          <w:sz w:val="24"/>
+          <w:szCs w:val="24"/>
+        </w:rPr>
         <w:t xml:space="preserve"> del entorno de prueba para </w:t>
       </w:r>
       <w:r>
+        <w:rPr>
+          <w:sz w:val="24"/>
+          <w:szCs w:val="24"/>
+        </w:rPr>
         <w:t>replicar la ejecución del escenario</w:t>
       </w:r>
       <w:r>
+        <w:rPr>
+          <w:sz w:val="24"/>
+          <w:szCs w:val="24"/>
+        </w:rPr>
         <w:t>.</w:t>
       </w:r>
     </w:p>
@@ -497,19 +885,36 @@
           <w:ilvl w:val="0"/>
           <w:numId w:val="7"/>
         </w:numPr>
-      </w:pPr>
-      <w:r>
-        <w:rPr>
-          <w:b/>
-          <w:bCs/>
+        <w:rPr>
+          <w:sz w:val="24"/>
+          <w:szCs w:val="24"/>
+        </w:rPr>
+      </w:pPr>
+      <w:r>
+        <w:rPr>
+          <w:b/>
+          <w:bCs/>
+          <w:sz w:val="24"/>
+          <w:szCs w:val="24"/>
         </w:rPr>
         <w:t>Realizar pruebas comparativas</w:t>
       </w:r>
       <w:r>
+        <w:rPr>
+          <w:sz w:val="24"/>
+          <w:szCs w:val="24"/>
+        </w:rPr>
         <w:t xml:space="preserve"> con versiones anteriores del sistema para validar mejoras.</w:t>
       </w:r>
     </w:p>
-    <w:p/>
+    <w:p>
+      <w:pPr>
+        <w:rPr>
+          <w:sz w:val="24"/>
+          <w:szCs w:val="24"/>
+        </w:rPr>
+      </w:pPr>
+    </w:p>
     <w:sectPr>
       <w:pgSz w:w="12240" w:h="15840"/>
       <w:pgMar w:top="1417" w:right="1701" w:bottom="1417" w:left="1701" w:header="708" w:footer="708" w:gutter="0"/>

</xml_diff>